<commit_message>
added plotnine, the ggplot2 for Python
</commit_message>
<xml_diff>
--- a/How to Use Restful Web APIs in Python.docx
+++ b/How to Use Restful Web APIs in Python.docx
@@ -1464,21 +1464,12 @@
           <w:color w:val="3A3A3A"/>
           <w:szCs w:val="21"/>
         </w:rPr>
-        <w:t xml:space="preserve">sudo /opt/anaconda3/bin/conda install </w:t>
-      </w:r>
-      <w:r>
-        <w:rPr>
-          <w:rFonts w:ascii="Courier New" w:hAnsi="Courier New" w:cs="Courier New"/>
-          <w:color w:val="3A3A3A"/>
-          <w:szCs w:val="21"/>
-        </w:rPr>
-        <w:t>rpy2</w:t>
-      </w:r>
-    </w:p>
-    <w:p>
-      <w:pPr>
-        <w:rPr>
-          <w:rFonts w:hint="eastAsia"/>
+        <w:t>sudo /opt/anaconda3/bin/conda install rpy2</w:t>
+      </w:r>
+    </w:p>
+    <w:p>
+      <w:pPr>
+        <w:rPr>
           <w:highlight w:val="lightGray"/>
         </w:rPr>
       </w:pPr>
@@ -1677,15 +1668,10 @@
     </w:p>
     <w:p/>
     <w:p>
-      <w:pPr>
+      <w:r>
         <w:rPr>
           <w:rFonts w:hint="eastAsia"/>
         </w:rPr>
-      </w:pPr>
-      <w:r>
-        <w:rPr>
-          <w:rFonts w:hint="eastAsia"/>
-        </w:rPr>
         <w:t>R notebook in Jupyterhub:</w:t>
       </w:r>
     </w:p>
@@ -1719,17 +1705,8 @@
         </w:r>
       </w:hyperlink>
     </w:p>
-    <w:p>
-      <w:bookmarkStart w:id="0" w:name="_GoBack"/>
-      <w:bookmarkEnd w:id="0"/>
-    </w:p>
-    <w:p>
-      <w:pPr>
-        <w:rPr>
-          <w:rFonts w:hint="eastAsia"/>
-        </w:rPr>
-      </w:pPr>
-    </w:p>
+    <w:p/>
+    <w:p/>
     <w:p/>
     <w:p>
       <w:pPr>
@@ -2336,6 +2313,129 @@
           <w:t>https://hopstat.wordpress.com/2014/01/14/faster-xml-conversion-to-data-frames/</w:t>
         </w:r>
       </w:hyperlink>
+    </w:p>
+    <w:p/>
+    <w:p/>
+    <w:p/>
+    <w:p/>
+    <w:p>
+      <w:pPr>
+        <w:pStyle w:val="2"/>
+      </w:pPr>
+      <w:r>
+        <w:t>ggplot2 in Python</w:t>
+      </w:r>
+    </w:p>
+    <w:p/>
+    <w:p>
+      <w:r>
+        <w:t>Plotnine</w:t>
+      </w:r>
+    </w:p>
+    <w:p>
+      <w:pPr>
+        <w:widowControl/>
+        <w:pBdr>
+          <w:top w:val="single" w:sz="6" w:space="7" w:color="CCCCCC"/>
+          <w:left w:val="single" w:sz="6" w:space="7" w:color="CCCCCC"/>
+          <w:bottom w:val="single" w:sz="6" w:space="7" w:color="CCCCCC"/>
+          <w:right w:val="single" w:sz="6" w:space="7" w:color="CCCCCC"/>
+        </w:pBdr>
+        <w:shd w:val="clear" w:color="auto" w:fill="F5F5F5"/>
+        <w:tabs>
+          <w:tab w:val="left" w:pos="916"/>
+          <w:tab w:val="left" w:pos="1832"/>
+          <w:tab w:val="left" w:pos="2748"/>
+          <w:tab w:val="left" w:pos="3664"/>
+          <w:tab w:val="left" w:pos="4580"/>
+          <w:tab w:val="left" w:pos="5496"/>
+          <w:tab w:val="left" w:pos="6412"/>
+          <w:tab w:val="left" w:pos="7328"/>
+          <w:tab w:val="left" w:pos="8244"/>
+          <w:tab w:val="left" w:pos="9160"/>
+          <w:tab w:val="left" w:pos="10076"/>
+          <w:tab w:val="left" w:pos="10992"/>
+          <w:tab w:val="left" w:pos="11908"/>
+          <w:tab w:val="left" w:pos="12824"/>
+          <w:tab w:val="left" w:pos="13740"/>
+          <w:tab w:val="left" w:pos="14656"/>
+        </w:tabs>
+        <w:wordWrap w:val="0"/>
+        <w:spacing w:after="150"/>
+        <w:jc w:val="left"/>
+        <w:rPr>
+          <w:rFonts w:ascii="Consolas" w:eastAsia="宋体" w:hAnsi="Consolas" w:cs="Consolas"/>
+          <w:color w:val="333333"/>
+          <w:kern w:val="0"/>
+          <w:sz w:val="20"/>
+          <w:szCs w:val="20"/>
+        </w:rPr>
+      </w:pPr>
+      <w:r>
+        <w:rPr>
+          <w:rFonts w:ascii="Consolas" w:eastAsia="宋体" w:hAnsi="Consolas" w:cs="Consolas"/>
+          <w:color w:val="333333"/>
+          <w:kern w:val="0"/>
+          <w:sz w:val="20"/>
+          <w:szCs w:val="20"/>
+        </w:rPr>
+        <w:t>conda install -c conda-forge plotnine</w:t>
+      </w:r>
+    </w:p>
+    <w:p/>
+    <w:p>
+      <w:hyperlink r:id="rId46" w:history="1">
+        <w:r>
+          <w:rPr>
+            <w:rStyle w:val="a3"/>
+          </w:rPr>
+          <w:t>https://plotnine.readthedocs.io/en/stable/</w:t>
+        </w:r>
+      </w:hyperlink>
+    </w:p>
+    <w:p>
+      <w:hyperlink r:id="rId47" w:history="1">
+        <w:r>
+          <w:rPr>
+            <w:rStyle w:val="a3"/>
+          </w:rPr>
+          <w:t>https://www.kaggle.com/residentmario/grammar-of-graphics-with-plotnine-optional</w:t>
+        </w:r>
+      </w:hyperlink>
+    </w:p>
+    <w:p>
+      <w:hyperlink r:id="rId48" w:history="1">
+        <w:r>
+          <w:rPr>
+            <w:rStyle w:val="a3"/>
+          </w:rPr>
+          <w:t>http://pltn.ca/plotnine-superior-python-ggplot/</w:t>
+        </w:r>
+      </w:hyperlink>
+    </w:p>
+    <w:p>
+      <w:hyperlink r:id="rId49" w:history="1">
+        <w:r>
+          <w:rPr>
+            <w:rStyle w:val="a3"/>
+          </w:rPr>
+          <w:t>https://nipunbatra.github.io/blog/2017/50-ggplot-python-1.html</w:t>
+        </w:r>
+      </w:hyperlink>
+    </w:p>
+    <w:p>
+      <w:hyperlink r:id="rId50" w:history="1">
+        <w:r>
+          <w:rPr>
+            <w:rStyle w:val="a3"/>
+          </w:rPr>
+          <w:t>https://zhuanlan.zhihu.com/p/30933555</w:t>
+        </w:r>
+      </w:hyperlink>
+    </w:p>
+    <w:p>
+      <w:bookmarkStart w:id="0" w:name="_GoBack"/>
+      <w:bookmarkEnd w:id="0"/>
     </w:p>
     <w:p/>
     <w:p/>
@@ -2907,7 +3007,6 @@
     <w:next w:val="a"/>
     <w:link w:val="2Char"/>
     <w:uiPriority w:val="9"/>
-    <w:semiHidden/>
     <w:unhideWhenUsed/>
     <w:qFormat/>
     <w:rsid w:val="009B4DB7"/>
@@ -3020,7 +3119,6 @@
     <w:basedOn w:val="a0"/>
     <w:link w:val="2"/>
     <w:uiPriority w:val="9"/>
-    <w:semiHidden/>
     <w:rsid w:val="009B4DB7"/>
     <w:rPr>
       <w:rFonts w:asciiTheme="majorHAnsi" w:eastAsiaTheme="majorEastAsia" w:hAnsiTheme="majorHAnsi" w:cstheme="majorBidi"/>

</xml_diff>